<commit_message>
Schreibfehler korrigiert in Aufgabe 1.1 . K anstelle Kb
</commit_message>
<xml_diff>
--- a/Lösungen/Vorbereitung/Aufgabe 1 bearbeitet.docx
+++ b/Lösungen/Vorbereitung/Aufgabe 1 bearbeitet.docx
@@ -33,7 +33,71 @@
           <w:sz w:val="20"/>
           <w:szCs w:val="20"/>
         </w:rPr>
-        <w:t xml:space="preserve">Studieren Sie den Aufbau des DSPs und des DSP-Kerns (Core) in den Kapiteln 1 „Introduction“ und 2 „Computational Units“ im Manual „ADSP-BF561 Blackfin® Processor Hardware Reference“. </w:t>
+        <w:t>Studieren Sie den Aufbau des DSPs und des DSP-Kerns (Core) in den Kapiteln 1 „</w:t>
+      </w:r>
+      <w:proofErr w:type="spellStart"/>
+      <w:r>
+        <w:rPr>
+          <w:sz w:val="20"/>
+          <w:szCs w:val="20"/>
+        </w:rPr>
+        <w:t>Introduction</w:t>
+      </w:r>
+      <w:proofErr w:type="spellEnd"/>
+      <w:r>
+        <w:rPr>
+          <w:sz w:val="20"/>
+          <w:szCs w:val="20"/>
+        </w:rPr>
+        <w:t>“ und 2 „</w:t>
+      </w:r>
+      <w:proofErr w:type="spellStart"/>
+      <w:r>
+        <w:rPr>
+          <w:sz w:val="20"/>
+          <w:szCs w:val="20"/>
+        </w:rPr>
+        <w:t>Computational</w:t>
+      </w:r>
+      <w:proofErr w:type="spellEnd"/>
+      <w:r>
+        <w:rPr>
+          <w:sz w:val="20"/>
+          <w:szCs w:val="20"/>
+        </w:rPr>
+        <w:t xml:space="preserve"> Units“ im Manual „ADSP-BF561 </w:t>
+      </w:r>
+      <w:proofErr w:type="spellStart"/>
+      <w:r>
+        <w:rPr>
+          <w:sz w:val="20"/>
+          <w:szCs w:val="20"/>
+        </w:rPr>
+        <w:t>Blackfin</w:t>
+      </w:r>
+      <w:proofErr w:type="spellEnd"/>
+      <w:r>
+        <w:rPr>
+          <w:sz w:val="20"/>
+          <w:szCs w:val="20"/>
+        </w:rPr>
+        <w:t xml:space="preserve">® </w:t>
+      </w:r>
+      <w:proofErr w:type="spellStart"/>
+      <w:r>
+        <w:rPr>
+          <w:sz w:val="20"/>
+          <w:szCs w:val="20"/>
+        </w:rPr>
+        <w:t>Processor</w:t>
+      </w:r>
+      <w:proofErr w:type="spellEnd"/>
+      <w:r>
+        <w:rPr>
+          <w:sz w:val="20"/>
+          <w:szCs w:val="20"/>
+        </w:rPr>
+        <w:t xml:space="preserve"> Hardware Reference“. </w:t>
       </w:r>
     </w:p>
     <w:p>
@@ -59,7 +123,39 @@
           <w:sz w:val="20"/>
           <w:szCs w:val="20"/>
         </w:rPr>
-        <w:t xml:space="preserve">a) Wieviele DSP-Cores besitzt der Blackfin BF-561 (im Folgenden kurz DSP)? </w:t>
+        <w:t xml:space="preserve">a) </w:t>
+      </w:r>
+      <w:proofErr w:type="spellStart"/>
+      <w:r>
+        <w:rPr>
+          <w:sz w:val="20"/>
+          <w:szCs w:val="20"/>
+        </w:rPr>
+        <w:t>Wieviele</w:t>
+      </w:r>
+      <w:proofErr w:type="spellEnd"/>
+      <w:r>
+        <w:rPr>
+          <w:sz w:val="20"/>
+          <w:szCs w:val="20"/>
+        </w:rPr>
+        <w:t xml:space="preserve"> DSP-Cores besitzt der </w:t>
+      </w:r>
+      <w:proofErr w:type="spellStart"/>
+      <w:r>
+        <w:rPr>
+          <w:sz w:val="20"/>
+          <w:szCs w:val="20"/>
+        </w:rPr>
+        <w:t>Blackfin</w:t>
+      </w:r>
+      <w:proofErr w:type="spellEnd"/>
+      <w:r>
+        <w:rPr>
+          <w:sz w:val="20"/>
+          <w:szCs w:val="20"/>
+        </w:rPr>
+        <w:t xml:space="preserve"> BF-561 (im Folgenden kurz DSP)? </w:t>
       </w:r>
     </w:p>
     <w:p>
@@ -166,14 +262,39 @@
           <w:sz w:val="20"/>
           <w:szCs w:val="20"/>
         </w:rPr>
-        <w:t>c) Welche Recheneinheiten (computational</w:t>
-      </w:r>
-      <w:r>
-        <w:rPr>
-          <w:sz w:val="20"/>
-          <w:szCs w:val="20"/>
-        </w:rPr>
-        <w:t xml:space="preserve"> units) besitzt jeder DSP-Core?</w:t>
+        <w:t>c) Welche Recheneinheiten (</w:t>
+      </w:r>
+      <w:proofErr w:type="spellStart"/>
+      <w:r>
+        <w:rPr>
+          <w:sz w:val="20"/>
+          <w:szCs w:val="20"/>
+        </w:rPr>
+        <w:t>computational</w:t>
+      </w:r>
+      <w:proofErr w:type="spellEnd"/>
+      <w:r>
+        <w:rPr>
+          <w:sz w:val="20"/>
+          <w:szCs w:val="20"/>
+        </w:rPr>
+        <w:t xml:space="preserve"> </w:t>
+      </w:r>
+      <w:proofErr w:type="spellStart"/>
+      <w:r>
+        <w:rPr>
+          <w:sz w:val="20"/>
+          <w:szCs w:val="20"/>
+        </w:rPr>
+        <w:t>units</w:t>
+      </w:r>
+      <w:proofErr w:type="spellEnd"/>
+      <w:r>
+        <w:rPr>
+          <w:sz w:val="20"/>
+          <w:szCs w:val="20"/>
+        </w:rPr>
+        <w:t>) besitzt jeder DSP-Core?</w:t>
       </w:r>
     </w:p>
     <w:p>
@@ -205,7 +326,87 @@
           <w:sz w:val="20"/>
           <w:szCs w:val="20"/>
         </w:rPr>
-        <w:t xml:space="preserve">zt 4 Addierer (8Bit) und 2 MACs (Multiply and Accumulate). Diese führen in jedem Takt eine 16Bit x 16Bit Multiplikation mit Akkumulation zu einem 40Bit Ergebnis durch. (mit 8Bit extended precision) </w:t>
+        <w:t xml:space="preserve">zt 4 </w:t>
+      </w:r>
+      <w:proofErr w:type="spellStart"/>
+      <w:r>
+        <w:rPr>
+          <w:sz w:val="20"/>
+          <w:szCs w:val="20"/>
+        </w:rPr>
+        <w:t>Addierer</w:t>
+      </w:r>
+      <w:proofErr w:type="spellEnd"/>
+      <w:r>
+        <w:rPr>
+          <w:sz w:val="20"/>
+          <w:szCs w:val="20"/>
+        </w:rPr>
+        <w:t xml:space="preserve"> (8Bit) und 2 MACs (</w:t>
+      </w:r>
+      <w:proofErr w:type="spellStart"/>
+      <w:r>
+        <w:rPr>
+          <w:sz w:val="20"/>
+          <w:szCs w:val="20"/>
+        </w:rPr>
+        <w:t>Multiply</w:t>
+      </w:r>
+      <w:proofErr w:type="spellEnd"/>
+      <w:r>
+        <w:rPr>
+          <w:sz w:val="20"/>
+          <w:szCs w:val="20"/>
+        </w:rPr>
+        <w:t xml:space="preserve"> </w:t>
+      </w:r>
+      <w:proofErr w:type="spellStart"/>
+      <w:r>
+        <w:rPr>
+          <w:sz w:val="20"/>
+          <w:szCs w:val="20"/>
+        </w:rPr>
+        <w:t>and</w:t>
+      </w:r>
+      <w:proofErr w:type="spellEnd"/>
+      <w:r>
+        <w:rPr>
+          <w:sz w:val="20"/>
+          <w:szCs w:val="20"/>
+        </w:rPr>
+        <w:t xml:space="preserve"> Accumulate). Diese führen in jedem Takt eine 16Bit x 16Bit Multiplikation mit Akkumulation zu einem 40Bit Ergebnis durch. (mit 8Bit </w:t>
+      </w:r>
+      <w:proofErr w:type="spellStart"/>
+      <w:r>
+        <w:rPr>
+          <w:sz w:val="20"/>
+          <w:szCs w:val="20"/>
+        </w:rPr>
+        <w:t>extended</w:t>
+      </w:r>
+      <w:proofErr w:type="spellEnd"/>
+      <w:r>
+        <w:rPr>
+          <w:sz w:val="20"/>
+          <w:szCs w:val="20"/>
+        </w:rPr>
+        <w:t xml:space="preserve"> </w:t>
+      </w:r>
+      <w:proofErr w:type="spellStart"/>
+      <w:r>
+        <w:rPr>
+          <w:sz w:val="20"/>
+          <w:szCs w:val="20"/>
+        </w:rPr>
+        <w:t>precision</w:t>
+      </w:r>
+      <w:proofErr w:type="spellEnd"/>
+      <w:r>
+        <w:rPr>
+          <w:sz w:val="20"/>
+          <w:szCs w:val="20"/>
+        </w:rPr>
+        <w:t xml:space="preserve">) </w:t>
       </w:r>
     </w:p>
     <w:p>
@@ -305,7 +506,23 @@
           <w:sz w:val="20"/>
           <w:szCs w:val="20"/>
         </w:rPr>
-        <w:t>Das Blackfin Befehlsset ist optimiert für 16Bit Befehle, komplexe Befehle</w:t>
+        <w:t xml:space="preserve">Das </w:t>
+      </w:r>
+      <w:proofErr w:type="spellStart"/>
+      <w:r>
+        <w:rPr>
+          <w:sz w:val="20"/>
+          <w:szCs w:val="20"/>
+        </w:rPr>
+        <w:t>Blackfin</w:t>
+      </w:r>
+      <w:proofErr w:type="spellEnd"/>
+      <w:r>
+        <w:rPr>
+          <w:sz w:val="20"/>
+          <w:szCs w:val="20"/>
+        </w:rPr>
+        <w:t xml:space="preserve"> Befehlsset ist optimiert für 16Bit Befehle, komplexe Befehle</w:t>
       </w:r>
       <w:r>
         <w:rPr>
@@ -337,7 +554,23 @@
           <w:sz w:val="20"/>
           <w:szCs w:val="20"/>
         </w:rPr>
-        <w:t xml:space="preserve">f) Wie groß ist der Addressraum des DSPs? </w:t>
+        <w:t xml:space="preserve">f) Wie groß ist der </w:t>
+      </w:r>
+      <w:proofErr w:type="spellStart"/>
+      <w:r>
+        <w:rPr>
+          <w:sz w:val="20"/>
+          <w:szCs w:val="20"/>
+        </w:rPr>
+        <w:t>Addressraum</w:t>
+      </w:r>
+      <w:proofErr w:type="spellEnd"/>
+      <w:r>
+        <w:rPr>
+          <w:sz w:val="20"/>
+          <w:szCs w:val="20"/>
+        </w:rPr>
+        <w:t xml:space="preserve"> des DSPs? </w:t>
       </w:r>
     </w:p>
     <w:p>
@@ -408,114 +641,221 @@
           <w:lang w:val="en-US"/>
         </w:rPr>
       </w:pPr>
+      <w:proofErr w:type="gramStart"/>
       <w:r>
         <w:rPr>
           <w:sz w:val="20"/>
           <w:szCs w:val="20"/>
           <w:lang w:val="en-US"/>
         </w:rPr>
-        <w:t>16Kb Cache Memory</w:t>
-      </w:r>
-    </w:p>
-    <w:p>
-      <w:pPr>
-        <w:pStyle w:val="Default"/>
+        <w:t>16K</w:t>
+      </w:r>
+      <w:r>
         <w:rPr>
           <w:sz w:val="20"/>
           <w:szCs w:val="20"/>
           <w:lang w:val="en-US"/>
         </w:rPr>
-      </w:pPr>
-      <w:r>
+        <w:t xml:space="preserve"> Cache Memory</w:t>
+      </w:r>
+      <w:proofErr w:type="gramEnd"/>
+    </w:p>
+    <w:p>
+      <w:pPr>
+        <w:pStyle w:val="Default"/>
         <w:rPr>
           <w:sz w:val="20"/>
           <w:szCs w:val="20"/>
           <w:lang w:val="en-US"/>
         </w:rPr>
-        <w:t>16Kb SRAM</w:t>
-      </w:r>
-    </w:p>
-    <w:p>
-      <w:pPr>
-        <w:pStyle w:val="Default"/>
+      </w:pPr>
+      <w:r>
         <w:rPr>
           <w:sz w:val="20"/>
           <w:szCs w:val="20"/>
           <w:lang w:val="en-US"/>
         </w:rPr>
-      </w:pPr>
-      <w:r>
+        <w:t>16K SRAM</w:t>
+      </w:r>
+    </w:p>
+    <w:p>
+      <w:pPr>
+        <w:pStyle w:val="Default"/>
         <w:rPr>
           <w:sz w:val="20"/>
           <w:szCs w:val="20"/>
           <w:lang w:val="en-US"/>
         </w:rPr>
+      </w:pPr>
+      <w:r>
+        <w:rPr>
+          <w:sz w:val="20"/>
+          <w:szCs w:val="20"/>
+          <w:lang w:val="en-US"/>
+        </w:rPr>
         <w:t xml:space="preserve">4 </w:t>
       </w:r>
+      <w:proofErr w:type="spellStart"/>
       <w:r>
         <w:rPr>
           <w:sz w:val="20"/>
           <w:szCs w:val="20"/>
           <w:lang w:val="en-US"/>
         </w:rPr>
-        <w:t>Bänke 16Kb L1 Data memory</w:t>
-      </w:r>
-    </w:p>
-    <w:p>
-      <w:pPr>
-        <w:pStyle w:val="Default"/>
-        <w:rPr>
-          <w:sz w:val="20"/>
-          <w:szCs w:val="20"/>
-        </w:rPr>
-      </w:pPr>
-      <w:r>
-        <w:rPr>
-          <w:sz w:val="20"/>
-          <w:szCs w:val="20"/>
-        </w:rPr>
-        <w:t>4Kb Scratchpad SRAM</w:t>
-      </w:r>
-    </w:p>
-    <w:p>
-      <w:pPr>
-        <w:pStyle w:val="Default"/>
-        <w:rPr>
-          <w:sz w:val="20"/>
-          <w:szCs w:val="20"/>
-        </w:rPr>
-      </w:pPr>
-    </w:p>
-    <w:p>
-      <w:pPr>
-        <w:pStyle w:val="Default"/>
-        <w:rPr>
-          <w:sz w:val="20"/>
-          <w:szCs w:val="20"/>
-        </w:rPr>
-      </w:pPr>
-      <w:r>
-        <w:rPr>
-          <w:sz w:val="20"/>
-          <w:szCs w:val="20"/>
-        </w:rPr>
-        <w:t xml:space="preserve">h) Wieviele programmable Flags (PF) besitzt der DSP? Nennen Sie 4 Register, die zur Konfiguration der PFs dienen. </w:t>
-      </w:r>
-    </w:p>
-    <w:p>
-      <w:pPr>
-        <w:pStyle w:val="Default"/>
-        <w:rPr>
-          <w:sz w:val="20"/>
-          <w:szCs w:val="20"/>
-        </w:rPr>
-      </w:pPr>
-      <w:r>
-        <w:rPr>
-          <w:sz w:val="20"/>
-          <w:szCs w:val="20"/>
-        </w:rPr>
-        <w:t>Er verfügt über 48 programmierbare general purpose I/O Flags.</w:t>
+        <w:t>Bänke</w:t>
+      </w:r>
+      <w:proofErr w:type="spellEnd"/>
+      <w:r>
+        <w:rPr>
+          <w:sz w:val="20"/>
+          <w:szCs w:val="20"/>
+          <w:lang w:val="en-US"/>
+        </w:rPr>
+        <w:t xml:space="preserve"> 16K L1 Data memory</w:t>
+      </w:r>
+    </w:p>
+    <w:p>
+      <w:pPr>
+        <w:pStyle w:val="Default"/>
+        <w:rPr>
+          <w:sz w:val="20"/>
+          <w:szCs w:val="20"/>
+        </w:rPr>
+      </w:pPr>
+      <w:r>
+        <w:rPr>
+          <w:sz w:val="20"/>
+          <w:szCs w:val="20"/>
+        </w:rPr>
+        <w:t>4K</w:t>
+      </w:r>
+      <w:r>
+        <w:rPr>
+          <w:sz w:val="20"/>
+          <w:szCs w:val="20"/>
+        </w:rPr>
+        <w:t xml:space="preserve"> </w:t>
+      </w:r>
+      <w:proofErr w:type="spellStart"/>
+      <w:r>
+        <w:rPr>
+          <w:sz w:val="20"/>
+          <w:szCs w:val="20"/>
+        </w:rPr>
+        <w:t>Scratchpad</w:t>
+      </w:r>
+      <w:proofErr w:type="spellEnd"/>
+      <w:r>
+        <w:rPr>
+          <w:sz w:val="20"/>
+          <w:szCs w:val="20"/>
+        </w:rPr>
+        <w:t xml:space="preserve"> SRAM</w:t>
+      </w:r>
+    </w:p>
+    <w:p>
+      <w:pPr>
+        <w:pStyle w:val="Default"/>
+        <w:rPr>
+          <w:sz w:val="20"/>
+          <w:szCs w:val="20"/>
+        </w:rPr>
+      </w:pPr>
+    </w:p>
+    <w:p>
+      <w:pPr>
+        <w:pStyle w:val="Default"/>
+        <w:rPr>
+          <w:sz w:val="20"/>
+          <w:szCs w:val="20"/>
+        </w:rPr>
+      </w:pPr>
+      <w:r>
+        <w:rPr>
+          <w:sz w:val="20"/>
+          <w:szCs w:val="20"/>
+        </w:rPr>
+        <w:t xml:space="preserve">h) </w:t>
+      </w:r>
+      <w:proofErr w:type="spellStart"/>
+      <w:r>
+        <w:rPr>
+          <w:sz w:val="20"/>
+          <w:szCs w:val="20"/>
+        </w:rPr>
+        <w:t>Wieviele</w:t>
+      </w:r>
+      <w:proofErr w:type="spellEnd"/>
+      <w:r>
+        <w:rPr>
+          <w:sz w:val="20"/>
+          <w:szCs w:val="20"/>
+        </w:rPr>
+        <w:t xml:space="preserve"> </w:t>
+      </w:r>
+      <w:proofErr w:type="spellStart"/>
+      <w:r>
+        <w:rPr>
+          <w:sz w:val="20"/>
+          <w:szCs w:val="20"/>
+        </w:rPr>
+        <w:t>programmable</w:t>
+      </w:r>
+      <w:proofErr w:type="spellEnd"/>
+      <w:r>
+        <w:rPr>
+          <w:sz w:val="20"/>
+          <w:szCs w:val="20"/>
+        </w:rPr>
+        <w:t xml:space="preserve"> Flags (PF) besitzt der DSP? Nennen Sie 4 Register, die zur Konfiguration der PFs dienen. </w:t>
+      </w:r>
+    </w:p>
+    <w:p>
+      <w:pPr>
+        <w:pStyle w:val="Default"/>
+        <w:rPr>
+          <w:sz w:val="20"/>
+          <w:szCs w:val="20"/>
+        </w:rPr>
+      </w:pPr>
+      <w:r>
+        <w:rPr>
+          <w:sz w:val="20"/>
+          <w:szCs w:val="20"/>
+        </w:rPr>
+        <w:t xml:space="preserve">Er verfügt über 48 programmierbare </w:t>
+      </w:r>
+      <w:proofErr w:type="spellStart"/>
+      <w:r>
+        <w:rPr>
+          <w:sz w:val="20"/>
+          <w:szCs w:val="20"/>
+        </w:rPr>
+        <w:t>general</w:t>
+      </w:r>
+      <w:proofErr w:type="spellEnd"/>
+      <w:r>
+        <w:rPr>
+          <w:sz w:val="20"/>
+          <w:szCs w:val="20"/>
+        </w:rPr>
+        <w:t xml:space="preserve"> </w:t>
+      </w:r>
+      <w:proofErr w:type="spellStart"/>
+      <w:r>
+        <w:rPr>
+          <w:sz w:val="20"/>
+          <w:szCs w:val="20"/>
+        </w:rPr>
+        <w:t>purpose</w:t>
+      </w:r>
+      <w:proofErr w:type="spellEnd"/>
+      <w:r>
+        <w:rPr>
+          <w:sz w:val="20"/>
+          <w:szCs w:val="20"/>
+        </w:rPr>
+        <w:t xml:space="preserve"> I/O Flags.</w:t>
       </w:r>
     </w:p>
     <w:p>
@@ -530,12 +870,53 @@
           <w:szCs w:val="20"/>
         </w:rPr>
       </w:pPr>
+      <w:proofErr w:type="spellStart"/>
       <w:r>
         <w:rPr>
           <w:sz w:val="19"/>
           <w:szCs w:val="19"/>
         </w:rPr>
-        <w:t>Flag Direction Control Register</w:t>
+        <w:t>Flag</w:t>
+      </w:r>
+      <w:proofErr w:type="spellEnd"/>
+      <w:r>
+        <w:rPr>
+          <w:sz w:val="19"/>
+          <w:szCs w:val="19"/>
+        </w:rPr>
+        <w:t xml:space="preserve"> </w:t>
+      </w:r>
+      <w:proofErr w:type="spellStart"/>
+      <w:r>
+        <w:rPr>
+          <w:sz w:val="19"/>
+          <w:szCs w:val="19"/>
+        </w:rPr>
+        <w:t>Direction</w:t>
+      </w:r>
+      <w:proofErr w:type="spellEnd"/>
+      <w:r>
+        <w:rPr>
+          <w:sz w:val="19"/>
+          <w:szCs w:val="19"/>
+        </w:rPr>
+        <w:t xml:space="preserve"> </w:t>
+      </w:r>
+      <w:proofErr w:type="spellStart"/>
+      <w:r>
+        <w:rPr>
+          <w:sz w:val="19"/>
+          <w:szCs w:val="19"/>
+        </w:rPr>
+        <w:t>Control</w:t>
+      </w:r>
+      <w:proofErr w:type="spellEnd"/>
+      <w:r>
+        <w:rPr>
+          <w:sz w:val="19"/>
+          <w:szCs w:val="19"/>
+        </w:rPr>
+        <w:t xml:space="preserve"> Register</w:t>
       </w:r>
     </w:p>
     <w:p>
@@ -550,12 +931,53 @@
           <w:szCs w:val="20"/>
         </w:rPr>
       </w:pPr>
+      <w:proofErr w:type="spellStart"/>
       <w:r>
         <w:rPr>
           <w:sz w:val="19"/>
           <w:szCs w:val="19"/>
         </w:rPr>
-        <w:t>Flag Control and Status Registers</w:t>
+        <w:t>Flag</w:t>
+      </w:r>
+      <w:proofErr w:type="spellEnd"/>
+      <w:r>
+        <w:rPr>
+          <w:sz w:val="19"/>
+          <w:szCs w:val="19"/>
+        </w:rPr>
+        <w:t xml:space="preserve"> </w:t>
+      </w:r>
+      <w:proofErr w:type="spellStart"/>
+      <w:r>
+        <w:rPr>
+          <w:sz w:val="19"/>
+          <w:szCs w:val="19"/>
+        </w:rPr>
+        <w:t>Control</w:t>
+      </w:r>
+      <w:proofErr w:type="spellEnd"/>
+      <w:r>
+        <w:rPr>
+          <w:sz w:val="19"/>
+          <w:szCs w:val="19"/>
+        </w:rPr>
+        <w:t xml:space="preserve"> </w:t>
+      </w:r>
+      <w:proofErr w:type="spellStart"/>
+      <w:r>
+        <w:rPr>
+          <w:sz w:val="19"/>
+          <w:szCs w:val="19"/>
+        </w:rPr>
+        <w:t>and</w:t>
+      </w:r>
+      <w:proofErr w:type="spellEnd"/>
+      <w:r>
+        <w:rPr>
+          <w:sz w:val="19"/>
+          <w:szCs w:val="19"/>
+        </w:rPr>
+        <w:t xml:space="preserve"> Status Registers</w:t>
       </w:r>
     </w:p>
     <w:p>
@@ -570,12 +992,37 @@
           <w:szCs w:val="20"/>
         </w:rPr>
       </w:pPr>
+      <w:proofErr w:type="spellStart"/>
       <w:r>
         <w:rPr>
           <w:sz w:val="19"/>
           <w:szCs w:val="19"/>
         </w:rPr>
-        <w:t>Flag Interrupt Mask Registers</w:t>
+        <w:t>Flag</w:t>
+      </w:r>
+      <w:proofErr w:type="spellEnd"/>
+      <w:r>
+        <w:rPr>
+          <w:sz w:val="19"/>
+          <w:szCs w:val="19"/>
+        </w:rPr>
+        <w:t xml:space="preserve"> Interrupt </w:t>
+      </w:r>
+      <w:proofErr w:type="spellStart"/>
+      <w:r>
+        <w:rPr>
+          <w:sz w:val="19"/>
+          <w:szCs w:val="19"/>
+        </w:rPr>
+        <w:t>Mask</w:t>
+      </w:r>
+      <w:proofErr w:type="spellEnd"/>
+      <w:r>
+        <w:rPr>
+          <w:sz w:val="19"/>
+          <w:szCs w:val="19"/>
+        </w:rPr>
+        <w:t xml:space="preserve"> Registers</w:t>
       </w:r>
     </w:p>
     <w:p>
@@ -590,12 +1037,37 @@
           <w:szCs w:val="20"/>
         </w:rPr>
       </w:pPr>
+      <w:proofErr w:type="spellStart"/>
       <w:r>
         <w:rPr>
           <w:sz w:val="19"/>
           <w:szCs w:val="19"/>
         </w:rPr>
-        <w:t>Flag Interrupt Sensitivity Registers</w:t>
+        <w:t>Flag</w:t>
+      </w:r>
+      <w:proofErr w:type="spellEnd"/>
+      <w:r>
+        <w:rPr>
+          <w:sz w:val="19"/>
+          <w:szCs w:val="19"/>
+        </w:rPr>
+        <w:t xml:space="preserve"> Interrupt </w:t>
+      </w:r>
+      <w:proofErr w:type="spellStart"/>
+      <w:r>
+        <w:rPr>
+          <w:sz w:val="19"/>
+          <w:szCs w:val="19"/>
+        </w:rPr>
+        <w:t>Sensitivity</w:t>
+      </w:r>
+      <w:proofErr w:type="spellEnd"/>
+      <w:r>
+        <w:rPr>
+          <w:sz w:val="19"/>
+          <w:szCs w:val="19"/>
+        </w:rPr>
+        <w:t xml:space="preserve"> Registers</w:t>
       </w:r>
     </w:p>
     <w:p>
@@ -679,7 +1151,23 @@
           <w:sz w:val="20"/>
           <w:szCs w:val="20"/>
         </w:rPr>
-        <w:t xml:space="preserve">j) Welche Datenregister (Data Registers) besitzt der DSP zur Verarbeitung von Daten in der DAU (Data Arithmetic Unit)? Welche Länge haben sie? </w:t>
+        <w:t xml:space="preserve">j) Welche Datenregister (Data Registers) besitzt der DSP zur Verarbeitung von Daten in der DAU (Data </w:t>
+      </w:r>
+      <w:proofErr w:type="spellStart"/>
+      <w:r>
+        <w:rPr>
+          <w:sz w:val="20"/>
+          <w:szCs w:val="20"/>
+        </w:rPr>
+        <w:t>Arithmetic</w:t>
+      </w:r>
+      <w:proofErr w:type="spellEnd"/>
+      <w:r>
+        <w:rPr>
+          <w:sz w:val="20"/>
+          <w:szCs w:val="20"/>
+        </w:rPr>
+        <w:t xml:space="preserve"> Unit)? Welche Länge haben sie? </w:t>
       </w:r>
     </w:p>
     <w:p>
@@ -729,7 +1217,55 @@
           <w:sz w:val="20"/>
           <w:szCs w:val="20"/>
         </w:rPr>
-        <w:t xml:space="preserve">k) Welche Zeigerregister (Pointer Registers) besitzt der DSP zur Adressierung von Daten in der AAU (Address Arithmetic Unit)? Welche Länge haben sie? </w:t>
+        <w:t>k) Welche Zeigerregister (</w:t>
+      </w:r>
+      <w:proofErr w:type="spellStart"/>
+      <w:r>
+        <w:rPr>
+          <w:sz w:val="20"/>
+          <w:szCs w:val="20"/>
+        </w:rPr>
+        <w:t>Pointer</w:t>
+      </w:r>
+      <w:proofErr w:type="spellEnd"/>
+      <w:r>
+        <w:rPr>
+          <w:sz w:val="20"/>
+          <w:szCs w:val="20"/>
+        </w:rPr>
+        <w:t xml:space="preserve"> Registers) besitzt der DSP zur Adressierung von Daten in der AAU (</w:t>
+      </w:r>
+      <w:proofErr w:type="spellStart"/>
+      <w:r>
+        <w:rPr>
+          <w:sz w:val="20"/>
+          <w:szCs w:val="20"/>
+        </w:rPr>
+        <w:t>Address</w:t>
+      </w:r>
+      <w:proofErr w:type="spellEnd"/>
+      <w:r>
+        <w:rPr>
+          <w:sz w:val="20"/>
+          <w:szCs w:val="20"/>
+        </w:rPr>
+        <w:t xml:space="preserve"> </w:t>
+      </w:r>
+      <w:proofErr w:type="spellStart"/>
+      <w:r>
+        <w:rPr>
+          <w:sz w:val="20"/>
+          <w:szCs w:val="20"/>
+        </w:rPr>
+        <w:t>Arithmetic</w:t>
+      </w:r>
+      <w:proofErr w:type="spellEnd"/>
+      <w:r>
+        <w:rPr>
+          <w:sz w:val="20"/>
+          <w:szCs w:val="20"/>
+        </w:rPr>
+        <w:t xml:space="preserve"> Unit)? Welche Länge haben sie? </w:t>
       </w:r>
     </w:p>
     <w:p>
@@ -779,32 +1315,73 @@
           <w:sz w:val="20"/>
           <w:szCs w:val="20"/>
         </w:rPr>
-        <w:t xml:space="preserve">l) Welche Operationen lassen sich mit der ALU (Arithmetic Logic Unit) ausführen? Welche Wortbreite können die Operanden dabei haben? </w:t>
-      </w:r>
-    </w:p>
-    <w:p>
-      <w:pPr>
-        <w:pStyle w:val="Default"/>
-        <w:rPr>
-          <w:sz w:val="20"/>
-          <w:szCs w:val="20"/>
-        </w:rPr>
-      </w:pPr>
-    </w:p>
-    <w:p>
-      <w:pPr>
-        <w:pStyle w:val="Default"/>
-        <w:rPr>
-          <w:sz w:val="20"/>
-          <w:szCs w:val="20"/>
-        </w:rPr>
-      </w:pPr>
-      <w:r>
-        <w:rPr>
-          <w:sz w:val="20"/>
-          <w:szCs w:val="20"/>
-        </w:rPr>
-        <w:t>Multplikation und Addition</w:t>
+        <w:t>l) Welche Operationen lassen sich mit der ALU (</w:t>
+      </w:r>
+      <w:proofErr w:type="spellStart"/>
+      <w:r>
+        <w:rPr>
+          <w:sz w:val="20"/>
+          <w:szCs w:val="20"/>
+        </w:rPr>
+        <w:t>Arithmetic</w:t>
+      </w:r>
+      <w:proofErr w:type="spellEnd"/>
+      <w:r>
+        <w:rPr>
+          <w:sz w:val="20"/>
+          <w:szCs w:val="20"/>
+        </w:rPr>
+        <w:t xml:space="preserve"> </w:t>
+      </w:r>
+      <w:proofErr w:type="spellStart"/>
+      <w:r>
+        <w:rPr>
+          <w:sz w:val="20"/>
+          <w:szCs w:val="20"/>
+        </w:rPr>
+        <w:t>Logic</w:t>
+      </w:r>
+      <w:proofErr w:type="spellEnd"/>
+      <w:r>
+        <w:rPr>
+          <w:sz w:val="20"/>
+          <w:szCs w:val="20"/>
+        </w:rPr>
+        <w:t xml:space="preserve"> Unit) ausführen? Welche Wortbreite können die Operanden dabei haben? </w:t>
+      </w:r>
+    </w:p>
+    <w:p>
+      <w:pPr>
+        <w:pStyle w:val="Default"/>
+        <w:rPr>
+          <w:sz w:val="20"/>
+          <w:szCs w:val="20"/>
+        </w:rPr>
+      </w:pPr>
+    </w:p>
+    <w:p>
+      <w:pPr>
+        <w:pStyle w:val="Default"/>
+        <w:rPr>
+          <w:sz w:val="20"/>
+          <w:szCs w:val="20"/>
+        </w:rPr>
+      </w:pPr>
+      <w:proofErr w:type="spellStart"/>
+      <w:r>
+        <w:rPr>
+          <w:sz w:val="20"/>
+          <w:szCs w:val="20"/>
+        </w:rPr>
+        <w:t>Multplikation</w:t>
+      </w:r>
+      <w:proofErr w:type="spellEnd"/>
+      <w:r>
+        <w:rPr>
+          <w:sz w:val="20"/>
+          <w:szCs w:val="20"/>
+        </w:rPr>
+        <w:t xml:space="preserve"> und Addition</w:t>
       </w:r>
     </w:p>
     <w:p>
@@ -845,7 +1422,23 @@
           <w:sz w:val="20"/>
           <w:szCs w:val="20"/>
         </w:rPr>
-        <w:t>m) Welche Operationen lassen sich mit dem Barrel Shifter ausführen? Welche Wortbreite kö</w:t>
+        <w:t xml:space="preserve">m) Welche Operationen lassen sich mit dem Barrel </w:t>
+      </w:r>
+      <w:proofErr w:type="spellStart"/>
+      <w:r>
+        <w:rPr>
+          <w:sz w:val="20"/>
+          <w:szCs w:val="20"/>
+        </w:rPr>
+        <w:t>Shifter</w:t>
+      </w:r>
+      <w:proofErr w:type="spellEnd"/>
+      <w:r>
+        <w:rPr>
+          <w:sz w:val="20"/>
+          <w:szCs w:val="20"/>
+        </w:rPr>
+        <w:t xml:space="preserve"> ausführen? Welche Wortbreite kö</w:t>
       </w:r>
       <w:r>
         <w:rPr>
@@ -877,7 +1470,39 @@
           <w:sz w:val="20"/>
           <w:szCs w:val="20"/>
         </w:rPr>
-        <w:t>Arithmetische Shifts, Logische Shifts, Bit Rotation</w:t>
+        <w:t xml:space="preserve">Arithmetische </w:t>
+      </w:r>
+      <w:proofErr w:type="spellStart"/>
+      <w:r>
+        <w:rPr>
+          <w:sz w:val="20"/>
+          <w:szCs w:val="20"/>
+        </w:rPr>
+        <w:t>Shifts</w:t>
+      </w:r>
+      <w:proofErr w:type="spellEnd"/>
+      <w:r>
+        <w:rPr>
+          <w:sz w:val="20"/>
+          <w:szCs w:val="20"/>
+        </w:rPr>
+        <w:t xml:space="preserve">, Logische </w:t>
+      </w:r>
+      <w:proofErr w:type="spellStart"/>
+      <w:r>
+        <w:rPr>
+          <w:sz w:val="20"/>
+          <w:szCs w:val="20"/>
+        </w:rPr>
+        <w:t>Shifts</w:t>
+      </w:r>
+      <w:proofErr w:type="spellEnd"/>
+      <w:r>
+        <w:rPr>
+          <w:sz w:val="20"/>
+          <w:szCs w:val="20"/>
+        </w:rPr>
+        <w:t>, Bit Rotation</w:t>
       </w:r>
     </w:p>
     <w:p>
@@ -940,7 +1565,71 @@
           <w:sz w:val="20"/>
           <w:szCs w:val="20"/>
         </w:rPr>
-        <w:t xml:space="preserve">Studieren Sie die Kontrollregister der programmable Flags des DSP im Kapitel 14 „Programmable Flags“ im Manual „ADSP-BF561 Blackfin® Processor Hardware Reference“. </w:t>
+        <w:t xml:space="preserve">Studieren Sie die Kontrollregister der </w:t>
+      </w:r>
+      <w:proofErr w:type="spellStart"/>
+      <w:r>
+        <w:rPr>
+          <w:sz w:val="20"/>
+          <w:szCs w:val="20"/>
+        </w:rPr>
+        <w:t>programmable</w:t>
+      </w:r>
+      <w:proofErr w:type="spellEnd"/>
+      <w:r>
+        <w:rPr>
+          <w:sz w:val="20"/>
+          <w:szCs w:val="20"/>
+        </w:rPr>
+        <w:t xml:space="preserve"> Flags des DSP im Kapitel 14 „</w:t>
+      </w:r>
+      <w:proofErr w:type="spellStart"/>
+      <w:r>
+        <w:rPr>
+          <w:sz w:val="20"/>
+          <w:szCs w:val="20"/>
+        </w:rPr>
+        <w:t>Programmable</w:t>
+      </w:r>
+      <w:proofErr w:type="spellEnd"/>
+      <w:r>
+        <w:rPr>
+          <w:sz w:val="20"/>
+          <w:szCs w:val="20"/>
+        </w:rPr>
+        <w:t xml:space="preserve"> Flags“ im Manual „ADSP-BF561 </w:t>
+      </w:r>
+      <w:proofErr w:type="spellStart"/>
+      <w:r>
+        <w:rPr>
+          <w:sz w:val="20"/>
+          <w:szCs w:val="20"/>
+        </w:rPr>
+        <w:t>Blackfin</w:t>
+      </w:r>
+      <w:proofErr w:type="spellEnd"/>
+      <w:r>
+        <w:rPr>
+          <w:sz w:val="20"/>
+          <w:szCs w:val="20"/>
+        </w:rPr>
+        <w:t xml:space="preserve">® </w:t>
+      </w:r>
+      <w:proofErr w:type="spellStart"/>
+      <w:r>
+        <w:rPr>
+          <w:sz w:val="20"/>
+          <w:szCs w:val="20"/>
+        </w:rPr>
+        <w:t>Processor</w:t>
+      </w:r>
+      <w:proofErr w:type="spellEnd"/>
+      <w:r>
+        <w:rPr>
+          <w:sz w:val="20"/>
+          <w:szCs w:val="20"/>
+        </w:rPr>
+        <w:t xml:space="preserve"> Hardware Reference“. </w:t>
       </w:r>
     </w:p>
     <w:p>
@@ -1015,13 +1704,41 @@
         </w:rPr>
         <w:t xml:space="preserve">Mit dem </w:t>
       </w:r>
+      <w:proofErr w:type="spellStart"/>
       <w:r>
         <w:rPr>
           <w:b/>
           <w:sz w:val="20"/>
           <w:szCs w:val="20"/>
         </w:rPr>
-        <w:t>Flag Direction Register</w:t>
+        <w:t>Flag</w:t>
+      </w:r>
+      <w:proofErr w:type="spellEnd"/>
+      <w:r>
+        <w:rPr>
+          <w:b/>
+          <w:sz w:val="20"/>
+          <w:szCs w:val="20"/>
+        </w:rPr>
+        <w:t xml:space="preserve"> </w:t>
+      </w:r>
+      <w:proofErr w:type="spellStart"/>
+      <w:r>
+        <w:rPr>
+          <w:b/>
+          <w:sz w:val="20"/>
+          <w:szCs w:val="20"/>
+        </w:rPr>
+        <w:t>Direction</w:t>
+      </w:r>
+      <w:proofErr w:type="spellEnd"/>
+      <w:r>
+        <w:rPr>
+          <w:b/>
+          <w:sz w:val="20"/>
+          <w:szCs w:val="20"/>
+        </w:rPr>
+        <w:t xml:space="preserve"> Register</w:t>
       </w:r>
       <w:r>
         <w:rPr>
@@ -1046,36 +1763,96 @@
         </w:rPr>
         <w:t xml:space="preserve">Mit dem </w:t>
       </w:r>
+      <w:proofErr w:type="spellStart"/>
       <w:r>
         <w:rPr>
           <w:b/>
           <w:sz w:val="20"/>
           <w:szCs w:val="20"/>
         </w:rPr>
-        <w:t>Flag Input Enable Register</w:t>
-      </w:r>
-      <w:r>
-        <w:rPr>
-          <w:sz w:val="20"/>
-          <w:szCs w:val="20"/>
-        </w:rPr>
-        <w:t xml:space="preserve"> schaltet man den Input Buffer für Eingangspins, diese sind Standardmäßig ausgeschaltet.</w:t>
-      </w:r>
-    </w:p>
-    <w:p>
-      <w:pPr>
-        <w:pStyle w:val="Default"/>
-        <w:rPr>
-          <w:sz w:val="20"/>
-          <w:szCs w:val="20"/>
-        </w:rPr>
-      </w:pPr>
-      <w:r>
-        <w:rPr>
-          <w:sz w:val="20"/>
-          <w:szCs w:val="20"/>
-        </w:rPr>
-        <w:t>Mit dem Flag Data Register kann der Zustand von Ausgabe PFs eingestellt, und von Eingabe PFs eingelesen werden</w:t>
+        <w:t>Flag</w:t>
+      </w:r>
+      <w:proofErr w:type="spellEnd"/>
+      <w:r>
+        <w:rPr>
+          <w:b/>
+          <w:sz w:val="20"/>
+          <w:szCs w:val="20"/>
+        </w:rPr>
+        <w:t xml:space="preserve"> Input </w:t>
+      </w:r>
+      <w:proofErr w:type="spellStart"/>
+      <w:r>
+        <w:rPr>
+          <w:b/>
+          <w:sz w:val="20"/>
+          <w:szCs w:val="20"/>
+        </w:rPr>
+        <w:t>Enable</w:t>
+      </w:r>
+      <w:proofErr w:type="spellEnd"/>
+      <w:r>
+        <w:rPr>
+          <w:b/>
+          <w:sz w:val="20"/>
+          <w:szCs w:val="20"/>
+        </w:rPr>
+        <w:t xml:space="preserve"> Register</w:t>
+      </w:r>
+      <w:r>
+        <w:rPr>
+          <w:sz w:val="20"/>
+          <w:szCs w:val="20"/>
+        </w:rPr>
+        <w:t xml:space="preserve"> schaltet man den Input </w:t>
+      </w:r>
+      <w:proofErr w:type="spellStart"/>
+      <w:r>
+        <w:rPr>
+          <w:sz w:val="20"/>
+          <w:szCs w:val="20"/>
+        </w:rPr>
+        <w:t>Buffer</w:t>
+      </w:r>
+      <w:proofErr w:type="spellEnd"/>
+      <w:r>
+        <w:rPr>
+          <w:sz w:val="20"/>
+          <w:szCs w:val="20"/>
+        </w:rPr>
+        <w:t xml:space="preserve"> für Eingangspins, diese sind Standardmäßig ausgeschaltet.</w:t>
+      </w:r>
+    </w:p>
+    <w:p>
+      <w:pPr>
+        <w:pStyle w:val="Default"/>
+        <w:rPr>
+          <w:sz w:val="20"/>
+          <w:szCs w:val="20"/>
+        </w:rPr>
+      </w:pPr>
+      <w:r>
+        <w:rPr>
+          <w:sz w:val="20"/>
+          <w:szCs w:val="20"/>
+        </w:rPr>
+        <w:t xml:space="preserve">Mit dem </w:t>
+      </w:r>
+      <w:proofErr w:type="spellStart"/>
+      <w:r>
+        <w:rPr>
+          <w:sz w:val="20"/>
+          <w:szCs w:val="20"/>
+        </w:rPr>
+        <w:t>Flag</w:t>
+      </w:r>
+      <w:proofErr w:type="spellEnd"/>
+      <w:r>
+        <w:rPr>
+          <w:sz w:val="20"/>
+          <w:szCs w:val="20"/>
+        </w:rPr>
+        <w:t xml:space="preserve"> Data Register kann der Zustand von Ausgabe PFs eingestellt, und von Eingabe PFs eingelesen werden</w:t>
       </w:r>
     </w:p>
     <w:p>
@@ -1302,6 +2079,7 @@
         </w:rPr>
         <w:t xml:space="preserve">Erstellen Sie in der Programmiersprache C eine Funktion </w:t>
       </w:r>
+      <w:proofErr w:type="spellStart"/>
       <w:r>
         <w:rPr>
           <w:i/>
@@ -1311,6 +2089,7 @@
         </w:rPr>
         <w:t>copyData</w:t>
       </w:r>
+      <w:proofErr w:type="spellEnd"/>
       <w:r>
         <w:rPr>
           <w:sz w:val="20"/>
@@ -1318,6 +2097,7 @@
         </w:rPr>
         <w:t xml:space="preserve">, welche beim Aufruf aus der o.g. ISR (d.h. mit jedem Abtasttakt) die Audiodaten des Kanals „Internal ADC R0“ (rechter Kanal des ADC 0) aus dem DMA-Lesepuffer in einen Speicherbereich </w:t>
       </w:r>
+      <w:proofErr w:type="spellStart"/>
       <w:r>
         <w:rPr>
           <w:i/>
@@ -1325,15 +2105,9 @@
           <w:sz w:val="20"/>
           <w:szCs w:val="20"/>
         </w:rPr>
-        <w:t xml:space="preserve">iInput </w:t>
-      </w:r>
-      <w:r>
-        <w:rPr>
-          <w:sz w:val="20"/>
-          <w:szCs w:val="20"/>
-        </w:rPr>
-        <w:t xml:space="preserve">der Größe </w:t>
-      </w:r>
+        <w:t>iInput</w:t>
+      </w:r>
+      <w:proofErr w:type="spellEnd"/>
       <w:r>
         <w:rPr>
           <w:i/>
@@ -1341,14 +2115,14 @@
           <w:sz w:val="20"/>
           <w:szCs w:val="20"/>
         </w:rPr>
-        <w:t xml:space="preserve">N </w:t>
-      </w:r>
-      <w:r>
-        <w:rPr>
-          <w:sz w:val="20"/>
-          <w:szCs w:val="20"/>
-        </w:rPr>
-        <w:t xml:space="preserve">schreibt, so dass in diesem Speicherbereich immer die letzten </w:t>
+        <w:t xml:space="preserve"> </w:t>
+      </w:r>
+      <w:r>
+        <w:rPr>
+          <w:sz w:val="20"/>
+          <w:szCs w:val="20"/>
+        </w:rPr>
+        <w:t xml:space="preserve">der Größe </w:t>
       </w:r>
       <w:r>
         <w:rPr>
@@ -1364,7 +2138,7 @@
           <w:sz w:val="20"/>
           <w:szCs w:val="20"/>
         </w:rPr>
-        <w:t xml:space="preserve">eingelesenen Werte x(n) … x(n−N+1) des Audiosignals verfügbar sind, s. Abbildung 3. Die Adresse </w:t>
+        <w:t xml:space="preserve">schreibt, so dass in diesem Speicherbereich immer die letzten </w:t>
       </w:r>
       <w:r>
         <w:rPr>
@@ -1373,14 +2147,14 @@
           <w:sz w:val="20"/>
           <w:szCs w:val="20"/>
         </w:rPr>
-        <w:t xml:space="preserve">*pWrite, </w:t>
-      </w:r>
-      <w:r>
-        <w:rPr>
-          <w:sz w:val="20"/>
-          <w:szCs w:val="20"/>
-        </w:rPr>
-        <w:t xml:space="preserve">unter der der aktuelle Signalwert abgelegt werden soll, muss von der Funktion </w:t>
+        <w:t xml:space="preserve">N </w:t>
+      </w:r>
+      <w:r>
+        <w:rPr>
+          <w:sz w:val="20"/>
+          <w:szCs w:val="20"/>
+        </w:rPr>
+        <w:t xml:space="preserve">eingelesenen Werte x(n) … x(n−N+1) des Audiosignals verfügbar sind, s. Abbildung 3. Die Adresse </w:t>
       </w:r>
       <w:r>
         <w:rPr>
@@ -1389,15 +2163,9 @@
           <w:sz w:val="20"/>
           <w:szCs w:val="20"/>
         </w:rPr>
-        <w:t xml:space="preserve">copyData </w:t>
-      </w:r>
-      <w:r>
-        <w:rPr>
-          <w:sz w:val="20"/>
-          <w:szCs w:val="20"/>
-        </w:rPr>
-        <w:t xml:space="preserve">jeweils inkrementiert werden und beim Erreichen der Speichergrenze wieder auf die Basisadresse </w:t>
-      </w:r>
+        <w:t>*</w:t>
+      </w:r>
+      <w:proofErr w:type="spellStart"/>
       <w:r>
         <w:rPr>
           <w:i/>
@@ -1405,15 +2173,9 @@
           <w:sz w:val="20"/>
           <w:szCs w:val="20"/>
         </w:rPr>
-        <w:t xml:space="preserve">iInput </w:t>
-      </w:r>
-      <w:r>
-        <w:rPr>
-          <w:sz w:val="20"/>
-          <w:szCs w:val="20"/>
-        </w:rPr>
-        <w:t xml:space="preserve">zurückgesetzt werden. Der Speicher </w:t>
-      </w:r>
+        <w:t>pWrite</w:t>
+      </w:r>
+      <w:proofErr w:type="spellEnd"/>
       <w:r>
         <w:rPr>
           <w:i/>
@@ -1421,7 +2183,88 @@
           <w:sz w:val="20"/>
           <w:szCs w:val="20"/>
         </w:rPr>
-        <w:t xml:space="preserve">iInput </w:t>
+        <w:t xml:space="preserve">, </w:t>
+      </w:r>
+      <w:r>
+        <w:rPr>
+          <w:sz w:val="20"/>
+          <w:szCs w:val="20"/>
+        </w:rPr>
+        <w:t xml:space="preserve">unter der der aktuelle Signalwert abgelegt werden soll, muss von der Funktion </w:t>
+      </w:r>
+      <w:proofErr w:type="spellStart"/>
+      <w:r>
+        <w:rPr>
+          <w:i/>
+          <w:iCs/>
+          <w:sz w:val="20"/>
+          <w:szCs w:val="20"/>
+        </w:rPr>
+        <w:t>copyData</w:t>
+      </w:r>
+      <w:proofErr w:type="spellEnd"/>
+      <w:r>
+        <w:rPr>
+          <w:i/>
+          <w:iCs/>
+          <w:sz w:val="20"/>
+          <w:szCs w:val="20"/>
+        </w:rPr>
+        <w:t xml:space="preserve"> </w:t>
+      </w:r>
+      <w:r>
+        <w:rPr>
+          <w:sz w:val="20"/>
+          <w:szCs w:val="20"/>
+        </w:rPr>
+        <w:t xml:space="preserve">jeweils inkrementiert werden und beim Erreichen der Speichergrenze wieder auf die Basisadresse </w:t>
+      </w:r>
+      <w:proofErr w:type="spellStart"/>
+      <w:r>
+        <w:rPr>
+          <w:i/>
+          <w:iCs/>
+          <w:sz w:val="20"/>
+          <w:szCs w:val="20"/>
+        </w:rPr>
+        <w:t>iInput</w:t>
+      </w:r>
+      <w:proofErr w:type="spellEnd"/>
+      <w:r>
+        <w:rPr>
+          <w:i/>
+          <w:iCs/>
+          <w:sz w:val="20"/>
+          <w:szCs w:val="20"/>
+        </w:rPr>
+        <w:t xml:space="preserve"> </w:t>
+      </w:r>
+      <w:r>
+        <w:rPr>
+          <w:sz w:val="20"/>
+          <w:szCs w:val="20"/>
+        </w:rPr>
+        <w:t xml:space="preserve">zurückgesetzt werden. Der Speicher </w:t>
+      </w:r>
+      <w:proofErr w:type="spellStart"/>
+      <w:r>
+        <w:rPr>
+          <w:i/>
+          <w:iCs/>
+          <w:sz w:val="20"/>
+          <w:szCs w:val="20"/>
+        </w:rPr>
+        <w:t>iInput</w:t>
+      </w:r>
+      <w:proofErr w:type="spellEnd"/>
+      <w:r>
+        <w:rPr>
+          <w:i/>
+          <w:iCs/>
+          <w:sz w:val="20"/>
+          <w:szCs w:val="20"/>
+        </w:rPr>
+        <w:t xml:space="preserve"> </w:t>
       </w:r>
       <w:r>
         <w:rPr>
@@ -1490,6 +2333,7 @@
         </w:rPr>
         <w:t xml:space="preserve">Erstellen Sie in der Programmiersprache C eine Funktion </w:t>
       </w:r>
+      <w:proofErr w:type="spellStart"/>
       <w:r>
         <w:rPr>
           <w:rFonts w:ascii="Arial" w:hAnsi="Arial" w:cs="Arial"/>
@@ -1501,6 +2345,7 @@
         </w:rPr>
         <w:t>genSinus</w:t>
       </w:r>
+      <w:proofErr w:type="spellEnd"/>
       <w:r>
         <w:rPr>
           <w:rFonts w:ascii="Arial" w:hAnsi="Arial" w:cs="Arial"/>
@@ -1661,53 +2506,149 @@
           <w:sz w:val="20"/>
           <w:szCs w:val="20"/>
         </w:rPr>
-        <w:t xml:space="preserve">Studieren Sie die Load-, Move- und Store-Befehle des DSP in den Kapiteln 8 und 9 des o.g. Manuals. </w:t>
-      </w:r>
-    </w:p>
-    <w:p>
-      <w:pPr>
-        <w:pStyle w:val="Default"/>
-      </w:pPr>
-    </w:p>
-    <w:p>
-      <w:pPr>
-        <w:pStyle w:val="Default"/>
-        <w:rPr>
-          <w:sz w:val="20"/>
-          <w:szCs w:val="20"/>
-        </w:rPr>
-      </w:pPr>
-      <w:r>
-        <w:rPr>
-          <w:sz w:val="20"/>
-          <w:szCs w:val="20"/>
-        </w:rPr>
-        <w:t xml:space="preserve">a) Was ist der Unterschied zwischen einem unmittelbaren (immediate) und einem indirekten (indirect) Ladebefehl (Load)? Wie wird syntaktisch dazwischen unterschieden? </w:t>
-      </w:r>
-    </w:p>
-    <w:p>
-      <w:pPr>
-        <w:pStyle w:val="Default"/>
-        <w:rPr>
-          <w:sz w:val="20"/>
-          <w:szCs w:val="20"/>
-        </w:rPr>
-      </w:pPr>
-    </w:p>
-    <w:p>
-      <w:pPr>
-        <w:pStyle w:val="Default"/>
-        <w:rPr>
-          <w:sz w:val="20"/>
-          <w:szCs w:val="20"/>
-        </w:rPr>
-      </w:pPr>
-      <w:r>
-        <w:rPr>
-          <w:sz w:val="20"/>
-          <w:szCs w:val="20"/>
-        </w:rPr>
-        <w:t>Ein immediate Load lädt Konstanten direkt aus dem Programmcode in ein Register des DSP Kerns.</w:t>
+        <w:t xml:space="preserve">Studieren Sie die </w:t>
+      </w:r>
+      <w:proofErr w:type="spellStart"/>
+      <w:r>
+        <w:rPr>
+          <w:sz w:val="20"/>
+          <w:szCs w:val="20"/>
+        </w:rPr>
+        <w:t>Load</w:t>
+      </w:r>
+      <w:proofErr w:type="spellEnd"/>
+      <w:r>
+        <w:rPr>
+          <w:sz w:val="20"/>
+          <w:szCs w:val="20"/>
+        </w:rPr>
+        <w:t xml:space="preserve">-, Move- und Store-Befehle des DSP in den Kapiteln 8 und 9 des o.g. Manuals. </w:t>
+      </w:r>
+    </w:p>
+    <w:p>
+      <w:pPr>
+        <w:pStyle w:val="Default"/>
+      </w:pPr>
+    </w:p>
+    <w:p>
+      <w:pPr>
+        <w:pStyle w:val="Default"/>
+        <w:rPr>
+          <w:sz w:val="20"/>
+          <w:szCs w:val="20"/>
+        </w:rPr>
+      </w:pPr>
+      <w:r>
+        <w:rPr>
+          <w:sz w:val="20"/>
+          <w:szCs w:val="20"/>
+        </w:rPr>
+        <w:t>a) Was ist der Unterschied zwischen einem unmittelbaren (</w:t>
+      </w:r>
+      <w:proofErr w:type="spellStart"/>
+      <w:r>
+        <w:rPr>
+          <w:sz w:val="20"/>
+          <w:szCs w:val="20"/>
+        </w:rPr>
+        <w:t>immediate</w:t>
+      </w:r>
+      <w:proofErr w:type="spellEnd"/>
+      <w:r>
+        <w:rPr>
+          <w:sz w:val="20"/>
+          <w:szCs w:val="20"/>
+        </w:rPr>
+        <w:t>) und einem indirekten (</w:t>
+      </w:r>
+      <w:proofErr w:type="spellStart"/>
+      <w:r>
+        <w:rPr>
+          <w:sz w:val="20"/>
+          <w:szCs w:val="20"/>
+        </w:rPr>
+        <w:t>indirect</w:t>
+      </w:r>
+      <w:proofErr w:type="spellEnd"/>
+      <w:r>
+        <w:rPr>
+          <w:sz w:val="20"/>
+          <w:szCs w:val="20"/>
+        </w:rPr>
+        <w:t>) Ladebefehl (</w:t>
+      </w:r>
+      <w:proofErr w:type="spellStart"/>
+      <w:r>
+        <w:rPr>
+          <w:sz w:val="20"/>
+          <w:szCs w:val="20"/>
+        </w:rPr>
+        <w:t>Load</w:t>
+      </w:r>
+      <w:proofErr w:type="spellEnd"/>
+      <w:r>
+        <w:rPr>
+          <w:sz w:val="20"/>
+          <w:szCs w:val="20"/>
+        </w:rPr>
+        <w:t xml:space="preserve">)? Wie wird syntaktisch dazwischen unterschieden? </w:t>
+      </w:r>
+    </w:p>
+    <w:p>
+      <w:pPr>
+        <w:pStyle w:val="Default"/>
+        <w:rPr>
+          <w:sz w:val="20"/>
+          <w:szCs w:val="20"/>
+        </w:rPr>
+      </w:pPr>
+    </w:p>
+    <w:p>
+      <w:pPr>
+        <w:pStyle w:val="Default"/>
+        <w:rPr>
+          <w:sz w:val="20"/>
+          <w:szCs w:val="20"/>
+        </w:rPr>
+      </w:pPr>
+      <w:r>
+        <w:rPr>
+          <w:sz w:val="20"/>
+          <w:szCs w:val="20"/>
+        </w:rPr>
+        <w:t xml:space="preserve">Ein </w:t>
+      </w:r>
+      <w:proofErr w:type="spellStart"/>
+      <w:r>
+        <w:rPr>
+          <w:sz w:val="20"/>
+          <w:szCs w:val="20"/>
+        </w:rPr>
+        <w:t>immediate</w:t>
+      </w:r>
+      <w:proofErr w:type="spellEnd"/>
+      <w:r>
+        <w:rPr>
+          <w:sz w:val="20"/>
+          <w:szCs w:val="20"/>
+        </w:rPr>
+        <w:t xml:space="preserve"> </w:t>
+      </w:r>
+      <w:proofErr w:type="spellStart"/>
+      <w:r>
+        <w:rPr>
+          <w:sz w:val="20"/>
+          <w:szCs w:val="20"/>
+        </w:rPr>
+        <w:t>Load</w:t>
+      </w:r>
+      <w:proofErr w:type="spellEnd"/>
+      <w:r>
+        <w:rPr>
+          <w:sz w:val="20"/>
+          <w:szCs w:val="20"/>
+        </w:rPr>
+        <w:t xml:space="preserve"> lädt Konstanten direkt aus dem Programmcode in ein Register des DSP Kerns.</w:t>
       </w:r>
     </w:p>
     <w:p>
@@ -1756,6 +2697,7 @@
         </w:rPr>
         <w:t xml:space="preserve">Syntax </w:t>
       </w:r>
+      <w:proofErr w:type="spellStart"/>
       <w:r>
         <w:rPr>
           <w:b/>
@@ -1764,6 +2706,7 @@
         </w:rPr>
         <w:t>immediate</w:t>
       </w:r>
+      <w:proofErr w:type="spellEnd"/>
       <w:r>
         <w:rPr>
           <w:sz w:val="20"/>
@@ -1813,7 +2756,39 @@
           <w:sz w:val="20"/>
           <w:szCs w:val="20"/>
         </w:rPr>
-        <w:t>Nichtverwendete höherwertigere Datenbits werden mit Nullen aufgefüllt (zero extended)</w:t>
+        <w:t>Nichtverwendete höherwertigere Datenbits werden mit Nullen aufgefüllt (</w:t>
+      </w:r>
+      <w:proofErr w:type="spellStart"/>
+      <w:r>
+        <w:rPr>
+          <w:sz w:val="20"/>
+          <w:szCs w:val="20"/>
+        </w:rPr>
+        <w:t>zero</w:t>
+      </w:r>
+      <w:proofErr w:type="spellEnd"/>
+      <w:r>
+        <w:rPr>
+          <w:sz w:val="20"/>
+          <w:szCs w:val="20"/>
+        </w:rPr>
+        <w:t xml:space="preserve"> </w:t>
+      </w:r>
+      <w:proofErr w:type="spellStart"/>
+      <w:r>
+        <w:rPr>
+          <w:sz w:val="20"/>
+          <w:szCs w:val="20"/>
+        </w:rPr>
+        <w:t>extended</w:t>
+      </w:r>
+      <w:proofErr w:type="spellEnd"/>
+      <w:r>
+        <w:rPr>
+          <w:sz w:val="20"/>
+          <w:szCs w:val="20"/>
+        </w:rPr>
+        <w:t>)</w:t>
       </w:r>
     </w:p>
     <w:p>
@@ -2236,7 +3211,23 @@
           <w:sz w:val="20"/>
           <w:szCs w:val="20"/>
         </w:rPr>
-        <w:t>werden die unteren 16Bit von R2 (16Nullen) in die Speichestelle auf die P2 zeigt geladen</w:t>
+        <w:t xml:space="preserve">werden die unteren 16Bit von R2 (16Nullen) in die </w:t>
+      </w:r>
+      <w:proofErr w:type="spellStart"/>
+      <w:r>
+        <w:rPr>
+          <w:sz w:val="20"/>
+          <w:szCs w:val="20"/>
+        </w:rPr>
+        <w:t>Speichestelle</w:t>
+      </w:r>
+      <w:proofErr w:type="spellEnd"/>
+      <w:r>
+        <w:rPr>
+          <w:sz w:val="20"/>
+          <w:szCs w:val="20"/>
+        </w:rPr>
+        <w:t xml:space="preserve"> auf die P2 zeigt geladen</w:t>
       </w:r>
       <w:r>
         <w:rPr>
@@ -2720,69 +3711,133 @@
           <w:sz w:val="20"/>
           <w:szCs w:val="20"/>
         </w:rPr>
-        <w:t xml:space="preserve">Studieren Sie die Shifter-Befehle des DSP im Kapitel 14 des o.g. Manuals. </w:t>
-      </w:r>
-    </w:p>
-    <w:p>
-      <w:pPr>
-        <w:pStyle w:val="Default"/>
-      </w:pPr>
-    </w:p>
-    <w:p>
-      <w:pPr>
-        <w:pStyle w:val="Default"/>
-        <w:rPr>
-          <w:sz w:val="20"/>
-          <w:szCs w:val="20"/>
-        </w:rPr>
-      </w:pPr>
-      <w:r>
-        <w:rPr>
-          <w:sz w:val="20"/>
-          <w:szCs w:val="20"/>
-        </w:rPr>
-        <w:t xml:space="preserve">a) Was ist der Unterschied zwischen einem arithmetischen und einem logischen Shift? Wie wird syntaktisch dazwischen unterschieden? </w:t>
-      </w:r>
-    </w:p>
-    <w:p>
-      <w:pPr>
-        <w:pStyle w:val="Default"/>
-        <w:rPr>
-          <w:sz w:val="20"/>
-          <w:szCs w:val="20"/>
-        </w:rPr>
-      </w:pPr>
-    </w:p>
-    <w:p>
-      <w:pPr>
-        <w:pStyle w:val="Default"/>
-        <w:rPr>
-          <w:sz w:val="20"/>
-          <w:szCs w:val="20"/>
-        </w:rPr>
-      </w:pPr>
-      <w:r>
-        <w:rPr>
-          <w:sz w:val="20"/>
-          <w:szCs w:val="20"/>
-        </w:rPr>
-        <w:t>Bei einem arithmetischen Shift wird das ursprüngliche Vorzeichen des Registerinhalts beibehalten.</w:t>
-      </w:r>
-    </w:p>
-    <w:p>
-      <w:pPr>
-        <w:pStyle w:val="Default"/>
-        <w:rPr>
-          <w:sz w:val="20"/>
-          <w:szCs w:val="20"/>
-        </w:rPr>
-      </w:pPr>
-      <w:r>
-        <w:rPr>
-          <w:sz w:val="20"/>
-          <w:szCs w:val="20"/>
-        </w:rPr>
-        <w:t>Bei einem logischen Shift wird keine Rücksicht auf das Vorzeichen des Registerinhalts genommen.</w:t>
+        <w:t xml:space="preserve">Studieren Sie die </w:t>
+      </w:r>
+      <w:proofErr w:type="spellStart"/>
+      <w:r>
+        <w:rPr>
+          <w:sz w:val="20"/>
+          <w:szCs w:val="20"/>
+        </w:rPr>
+        <w:t>Shifter</w:t>
+      </w:r>
+      <w:proofErr w:type="spellEnd"/>
+      <w:r>
+        <w:rPr>
+          <w:sz w:val="20"/>
+          <w:szCs w:val="20"/>
+        </w:rPr>
+        <w:t xml:space="preserve">-Befehle des DSP im Kapitel 14 des o.g. Manuals. </w:t>
+      </w:r>
+    </w:p>
+    <w:p>
+      <w:pPr>
+        <w:pStyle w:val="Default"/>
+      </w:pPr>
+    </w:p>
+    <w:p>
+      <w:pPr>
+        <w:pStyle w:val="Default"/>
+        <w:rPr>
+          <w:sz w:val="20"/>
+          <w:szCs w:val="20"/>
+        </w:rPr>
+      </w:pPr>
+      <w:r>
+        <w:rPr>
+          <w:sz w:val="20"/>
+          <w:szCs w:val="20"/>
+        </w:rPr>
+        <w:t xml:space="preserve">a) Was ist der Unterschied zwischen einem arithmetischen und einem logischen </w:t>
+      </w:r>
+      <w:proofErr w:type="spellStart"/>
+      <w:r>
+        <w:rPr>
+          <w:sz w:val="20"/>
+          <w:szCs w:val="20"/>
+        </w:rPr>
+        <w:t>Shift</w:t>
+      </w:r>
+      <w:proofErr w:type="spellEnd"/>
+      <w:r>
+        <w:rPr>
+          <w:sz w:val="20"/>
+          <w:szCs w:val="20"/>
+        </w:rPr>
+        <w:t xml:space="preserve">? Wie wird syntaktisch dazwischen unterschieden? </w:t>
+      </w:r>
+    </w:p>
+    <w:p>
+      <w:pPr>
+        <w:pStyle w:val="Default"/>
+        <w:rPr>
+          <w:sz w:val="20"/>
+          <w:szCs w:val="20"/>
+        </w:rPr>
+      </w:pPr>
+    </w:p>
+    <w:p>
+      <w:pPr>
+        <w:pStyle w:val="Default"/>
+        <w:rPr>
+          <w:sz w:val="20"/>
+          <w:szCs w:val="20"/>
+        </w:rPr>
+      </w:pPr>
+      <w:r>
+        <w:rPr>
+          <w:sz w:val="20"/>
+          <w:szCs w:val="20"/>
+        </w:rPr>
+        <w:t xml:space="preserve">Bei einem arithmetischen </w:t>
+      </w:r>
+      <w:proofErr w:type="spellStart"/>
+      <w:r>
+        <w:rPr>
+          <w:sz w:val="20"/>
+          <w:szCs w:val="20"/>
+        </w:rPr>
+        <w:t>Shift</w:t>
+      </w:r>
+      <w:proofErr w:type="spellEnd"/>
+      <w:r>
+        <w:rPr>
+          <w:sz w:val="20"/>
+          <w:szCs w:val="20"/>
+        </w:rPr>
+        <w:t xml:space="preserve"> wird das ursprüngliche Vorzeichen des Registerinhalts beibehalten.</w:t>
+      </w:r>
+    </w:p>
+    <w:p>
+      <w:pPr>
+        <w:pStyle w:val="Default"/>
+        <w:rPr>
+          <w:sz w:val="20"/>
+          <w:szCs w:val="20"/>
+        </w:rPr>
+      </w:pPr>
+      <w:r>
+        <w:rPr>
+          <w:sz w:val="20"/>
+          <w:szCs w:val="20"/>
+        </w:rPr>
+        <w:t xml:space="preserve">Bei einem logischen </w:t>
+      </w:r>
+      <w:proofErr w:type="spellStart"/>
+      <w:r>
+        <w:rPr>
+          <w:sz w:val="20"/>
+          <w:szCs w:val="20"/>
+        </w:rPr>
+        <w:t>Shift</w:t>
+      </w:r>
+      <w:proofErr w:type="spellEnd"/>
+      <w:r>
+        <w:rPr>
+          <w:sz w:val="20"/>
+          <w:szCs w:val="20"/>
+        </w:rPr>
+        <w:t xml:space="preserve"> wird keine Rücksicht auf das Vorzeichen des Registerinhalts genommen.</w:t>
       </w:r>
     </w:p>
     <w:p>
@@ -2826,32 +3881,80 @@
           <w:sz w:val="20"/>
           <w:szCs w:val="20"/>
         </w:rPr>
-        <w:t>hmetischer Rechtsshift  „&lt;&lt;&lt;“ und logischer Rechtsshift „&lt;&lt;“.</w:t>
-      </w:r>
-    </w:p>
-    <w:p>
-      <w:pPr>
-        <w:pStyle w:val="Default"/>
-        <w:rPr>
-          <w:sz w:val="20"/>
-          <w:szCs w:val="20"/>
-        </w:rPr>
-      </w:pPr>
-    </w:p>
-    <w:p>
-      <w:pPr>
-        <w:pStyle w:val="Default"/>
-        <w:rPr>
-          <w:sz w:val="20"/>
-          <w:szCs w:val="20"/>
-        </w:rPr>
-      </w:pPr>
-      <w:r>
-        <w:rPr>
-          <w:sz w:val="20"/>
-          <w:szCs w:val="20"/>
-        </w:rPr>
-        <w:t xml:space="preserve">b) Im 16-Bit-Register R0.L stehe der Wert 20dez = 0014hex = 0x00142. Durch welche Shifter-Befehle lässt sich dieser Wert verdoppeln bzw. halbieren? </w:t>
+        <w:t xml:space="preserve">hmetischer </w:t>
+      </w:r>
+      <w:proofErr w:type="spellStart"/>
+      <w:r>
+        <w:rPr>
+          <w:sz w:val="20"/>
+          <w:szCs w:val="20"/>
+        </w:rPr>
+        <w:t>Rechtsshift</w:t>
+      </w:r>
+      <w:proofErr w:type="spellEnd"/>
+      <w:r>
+        <w:rPr>
+          <w:sz w:val="20"/>
+          <w:szCs w:val="20"/>
+        </w:rPr>
+        <w:t xml:space="preserve">  „&lt;&lt;&lt;“ und logischer </w:t>
+      </w:r>
+      <w:proofErr w:type="spellStart"/>
+      <w:r>
+        <w:rPr>
+          <w:sz w:val="20"/>
+          <w:szCs w:val="20"/>
+        </w:rPr>
+        <w:t>Rechtsshift</w:t>
+      </w:r>
+      <w:proofErr w:type="spellEnd"/>
+      <w:r>
+        <w:rPr>
+          <w:sz w:val="20"/>
+          <w:szCs w:val="20"/>
+        </w:rPr>
+        <w:t xml:space="preserve"> „&lt;&lt;“.</w:t>
+      </w:r>
+    </w:p>
+    <w:p>
+      <w:pPr>
+        <w:pStyle w:val="Default"/>
+        <w:rPr>
+          <w:sz w:val="20"/>
+          <w:szCs w:val="20"/>
+        </w:rPr>
+      </w:pPr>
+    </w:p>
+    <w:p>
+      <w:pPr>
+        <w:pStyle w:val="Default"/>
+        <w:rPr>
+          <w:sz w:val="20"/>
+          <w:szCs w:val="20"/>
+        </w:rPr>
+      </w:pPr>
+      <w:r>
+        <w:rPr>
+          <w:sz w:val="20"/>
+          <w:szCs w:val="20"/>
+        </w:rPr>
+        <w:t xml:space="preserve">b) Im 16-Bit-Register R0.L stehe der Wert 20dez = 0014hex = 0x00142. Durch welche </w:t>
+      </w:r>
+      <w:proofErr w:type="spellStart"/>
+      <w:r>
+        <w:rPr>
+          <w:sz w:val="20"/>
+          <w:szCs w:val="20"/>
+        </w:rPr>
+        <w:t>Shifter</w:t>
+      </w:r>
+      <w:proofErr w:type="spellEnd"/>
+      <w:r>
+        <w:rPr>
+          <w:sz w:val="20"/>
+          <w:szCs w:val="20"/>
+        </w:rPr>
+        <w:t xml:space="preserve">-Befehle lässt sich dieser Wert verdoppeln bzw. halbieren? </w:t>
       </w:r>
     </w:p>
     <w:p>
@@ -2899,14 +4002,46 @@
           <w:sz w:val="20"/>
           <w:szCs w:val="20"/>
         </w:rPr>
-        <w:t xml:space="preserve"> ein Shift nach Rechts </w:t>
-      </w:r>
-      <w:r>
-        <w:rPr>
-          <w:sz w:val="20"/>
-          <w:szCs w:val="20"/>
-        </w:rPr>
-        <w:t>einer Halbierung des Wertes und ein Shift nach Links einer Verdopplung des Wertes.</w:t>
+        <w:t xml:space="preserve"> ein </w:t>
+      </w:r>
+      <w:proofErr w:type="spellStart"/>
+      <w:r>
+        <w:rPr>
+          <w:sz w:val="20"/>
+          <w:szCs w:val="20"/>
+        </w:rPr>
+        <w:t>Shift</w:t>
+      </w:r>
+      <w:proofErr w:type="spellEnd"/>
+      <w:r>
+        <w:rPr>
+          <w:sz w:val="20"/>
+          <w:szCs w:val="20"/>
+        </w:rPr>
+        <w:t xml:space="preserve"> nach Rechts </w:t>
+      </w:r>
+      <w:r>
+        <w:rPr>
+          <w:sz w:val="20"/>
+          <w:szCs w:val="20"/>
+        </w:rPr>
+        <w:t xml:space="preserve">einer Halbierung des Wertes und ein </w:t>
+      </w:r>
+      <w:proofErr w:type="spellStart"/>
+      <w:r>
+        <w:rPr>
+          <w:sz w:val="20"/>
+          <w:szCs w:val="20"/>
+        </w:rPr>
+        <w:t>Shift</w:t>
+      </w:r>
+      <w:proofErr w:type="spellEnd"/>
+      <w:r>
+        <w:rPr>
+          <w:sz w:val="20"/>
+          <w:szCs w:val="20"/>
+        </w:rPr>
+        <w:t xml:space="preserve"> nach Links einer Verdopplung des Wertes.</w:t>
       </w:r>
     </w:p>
     <w:p>
@@ -2996,32 +4131,64 @@
           <w:sz w:val="20"/>
           <w:szCs w:val="20"/>
         </w:rPr>
-        <w:t xml:space="preserve">c) Im 16-Bit-Register R0.L stehe der Wert -20 = 0xFFEC. Durch welche Shifter-Befehle lässt sich dieser Wert verdoppeln bzw. halbieren? </w:t>
-      </w:r>
-    </w:p>
-    <w:p>
-      <w:pPr>
-        <w:pStyle w:val="Default"/>
-        <w:rPr>
-          <w:sz w:val="20"/>
-          <w:szCs w:val="20"/>
-        </w:rPr>
-      </w:pPr>
-    </w:p>
-    <w:p>
-      <w:pPr>
-        <w:pStyle w:val="Default"/>
-        <w:rPr>
-          <w:sz w:val="20"/>
-          <w:szCs w:val="20"/>
-        </w:rPr>
-      </w:pPr>
-      <w:r>
-        <w:rPr>
-          <w:sz w:val="20"/>
-          <w:szCs w:val="20"/>
-        </w:rPr>
-        <w:t xml:space="preserve">Mit einen arithmetischen Rechts- beziehungsweise Linksshift. </w:t>
+        <w:t xml:space="preserve">c) Im 16-Bit-Register R0.L stehe der Wert -20 = 0xFFEC. Durch welche </w:t>
+      </w:r>
+      <w:proofErr w:type="spellStart"/>
+      <w:r>
+        <w:rPr>
+          <w:sz w:val="20"/>
+          <w:szCs w:val="20"/>
+        </w:rPr>
+        <w:t>Shifter</w:t>
+      </w:r>
+      <w:proofErr w:type="spellEnd"/>
+      <w:r>
+        <w:rPr>
+          <w:sz w:val="20"/>
+          <w:szCs w:val="20"/>
+        </w:rPr>
+        <w:t xml:space="preserve">-Befehle lässt sich dieser Wert verdoppeln bzw. halbieren? </w:t>
+      </w:r>
+    </w:p>
+    <w:p>
+      <w:pPr>
+        <w:pStyle w:val="Default"/>
+        <w:rPr>
+          <w:sz w:val="20"/>
+          <w:szCs w:val="20"/>
+        </w:rPr>
+      </w:pPr>
+    </w:p>
+    <w:p>
+      <w:pPr>
+        <w:pStyle w:val="Default"/>
+        <w:rPr>
+          <w:sz w:val="20"/>
+          <w:szCs w:val="20"/>
+        </w:rPr>
+      </w:pPr>
+      <w:r>
+        <w:rPr>
+          <w:sz w:val="20"/>
+          <w:szCs w:val="20"/>
+        </w:rPr>
+        <w:t xml:space="preserve">Mit einen arithmetischen Rechts- beziehungsweise </w:t>
+      </w:r>
+      <w:proofErr w:type="spellStart"/>
+      <w:r>
+        <w:rPr>
+          <w:sz w:val="20"/>
+          <w:szCs w:val="20"/>
+        </w:rPr>
+        <w:t>Linksshift</w:t>
+      </w:r>
+      <w:proofErr w:type="spellEnd"/>
+      <w:r>
+        <w:rPr>
+          <w:sz w:val="20"/>
+          <w:szCs w:val="20"/>
+        </w:rPr>
+        <w:t xml:space="preserve">. </w:t>
       </w:r>
     </w:p>
     <w:p>
@@ -3314,8 +4481,36 @@
           <w:szCs w:val="20"/>
           <w:lang w:val="en-US"/>
         </w:rPr>
-        <w:t>-40000 bzw. 0x63C0) arithmetisch</w:t>
-      </w:r>
+        <w:t xml:space="preserve">-40000 </w:t>
+      </w:r>
+      <w:proofErr w:type="spellStart"/>
+      <w:r>
+        <w:rPr>
+          <w:sz w:val="20"/>
+          <w:szCs w:val="20"/>
+          <w:lang w:val="en-US"/>
+        </w:rPr>
+        <w:t>bzw</w:t>
+      </w:r>
+      <w:proofErr w:type="spellEnd"/>
+      <w:r>
+        <w:rPr>
+          <w:sz w:val="20"/>
+          <w:szCs w:val="20"/>
+          <w:lang w:val="en-US"/>
+        </w:rPr>
+        <w:t xml:space="preserve">. 0x63C0) </w:t>
+      </w:r>
+      <w:proofErr w:type="spellStart"/>
+      <w:r>
+        <w:rPr>
+          <w:sz w:val="20"/>
+          <w:szCs w:val="20"/>
+          <w:lang w:val="en-US"/>
+        </w:rPr>
+        <w:t>arithmetisch</w:t>
+      </w:r>
+      <w:proofErr w:type="spellEnd"/>
     </w:p>
     <w:sectPr>
       <w:pgSz w:w="11908" w:h="17333"/>

</xml_diff>

<commit_message>
Fehler korrigiert. Falsch: logischer Rechtsshift << Richtig: logischer Linksshift <<
</commit_message>
<xml_diff>
--- a/Lösungen/Vorbereitung/Aufgabe 1 bearbeitet.docx
+++ b/Lösungen/Vorbereitung/Aufgabe 1 bearbeitet.docx
@@ -3889,7 +3889,14 @@
           <w:sz w:val="20"/>
           <w:szCs w:val="20"/>
         </w:rPr>
-        <w:t>Rechtsshift</w:t>
+        <w:t>Links</w:t>
+      </w:r>
+      <w:r>
+        <w:rPr>
+          <w:sz w:val="20"/>
+          <w:szCs w:val="20"/>
+        </w:rPr>
+        <w:t>shift</w:t>
       </w:r>
       <w:proofErr w:type="spellEnd"/>
       <w:r>
@@ -3905,7 +3912,14 @@
           <w:sz w:val="20"/>
           <w:szCs w:val="20"/>
         </w:rPr>
-        <w:t>Rechtsshift</w:t>
+        <w:t>Links</w:t>
+      </w:r>
+      <w:r>
+        <w:rPr>
+          <w:sz w:val="20"/>
+          <w:szCs w:val="20"/>
+        </w:rPr>
+        <w:t>sshift</w:t>
       </w:r>
       <w:proofErr w:type="spellEnd"/>
       <w:r>

</xml_diff>

<commit_message>
Linksshift zu Rechtsshift gemacht
</commit_message>
<xml_diff>
--- a/Lösungen/Vorbereitung/Aufgabe 1 bearbeitet.docx
+++ b/Lösungen/Vorbereitung/Aufgabe 1 bearbeitet.docx
@@ -3889,7 +3889,7 @@
           <w:sz w:val="20"/>
           <w:szCs w:val="20"/>
         </w:rPr>
-        <w:t>Links</w:t>
+        <w:t>Rechts</w:t>
       </w:r>
       <w:r>
         <w:rPr>
@@ -3904,30 +3904,44 @@
           <w:sz w:val="20"/>
           <w:szCs w:val="20"/>
         </w:rPr>
-        <w:t xml:space="preserve">  „&lt;&lt;&lt;“ und logischer </w:t>
-      </w:r>
-      <w:proofErr w:type="spellStart"/>
-      <w:r>
-        <w:rPr>
-          <w:sz w:val="20"/>
-          <w:szCs w:val="20"/>
-        </w:rPr>
-        <w:t>Links</w:t>
-      </w:r>
-      <w:r>
-        <w:rPr>
-          <w:sz w:val="20"/>
-          <w:szCs w:val="20"/>
-        </w:rPr>
-        <w:t>sshift</w:t>
-      </w:r>
-      <w:proofErr w:type="spellEnd"/>
-      <w:r>
-        <w:rPr>
-          <w:sz w:val="20"/>
-          <w:szCs w:val="20"/>
-        </w:rPr>
-        <w:t xml:space="preserve"> „&lt;&lt;“.</w:t>
+        <w:t xml:space="preserve">  „</w:t>
+      </w:r>
+      <w:r>
+        <w:rPr>
+          <w:sz w:val="20"/>
+          <w:szCs w:val="20"/>
+        </w:rPr>
+        <w:t>&gt;&gt;&gt;</w:t>
+      </w:r>
+      <w:r>
+        <w:rPr>
+          <w:sz w:val="20"/>
+          <w:szCs w:val="20"/>
+        </w:rPr>
+        <w:t xml:space="preserve">“ und logischer </w:t>
+      </w:r>
+      <w:proofErr w:type="spellStart"/>
+      <w:r>
+        <w:rPr>
+          <w:sz w:val="20"/>
+          <w:szCs w:val="20"/>
+        </w:rPr>
+        <w:t>Rechtsshift</w:t>
+      </w:r>
+      <w:proofErr w:type="spellEnd"/>
+      <w:r>
+        <w:rPr>
+          <w:sz w:val="20"/>
+          <w:szCs w:val="20"/>
+        </w:rPr>
+        <w:t xml:space="preserve"> „&gt;&gt;</w:t>
+      </w:r>
+      <w:r>
+        <w:rPr>
+          <w:sz w:val="20"/>
+          <w:szCs w:val="20"/>
+        </w:rPr>
+        <w:t>“.</w:t>
       </w:r>
     </w:p>
     <w:p>

</xml_diff>

<commit_message>
Fehler bei Shiebeoperation behoben Aufgabe 1.7
</commit_message>
<xml_diff>
--- a/Lösungen/Vorbereitung/Aufgabe 1 bearbeitet.docx
+++ b/Lösungen/Vorbereitung/Aufgabe 1 bearbeitet.docx
@@ -4393,7 +4393,21 @@
           <w:sz w:val="20"/>
           <w:szCs w:val="20"/>
         </w:rPr>
-        <w:t xml:space="preserve"> bzw. 0x9C40) </w:t>
+        <w:t xml:space="preserve"> bzw. 0x</w:t>
+      </w:r>
+      <w:r>
+        <w:rPr>
+          <w:sz w:val="20"/>
+          <w:szCs w:val="20"/>
+        </w:rPr>
+        <w:t>7FFF</w:t>
+      </w:r>
+      <w:r>
+        <w:rPr>
+          <w:sz w:val="20"/>
+          <w:szCs w:val="20"/>
+        </w:rPr>
+        <w:t xml:space="preserve">) </w:t>
       </w:r>
       <w:r>
         <w:rPr>
@@ -4402,6 +4416,27 @@
         </w:rPr>
         <w:t>arithmetisch</w:t>
       </w:r>
+      <w:r>
+        <w:rPr>
+          <w:sz w:val="20"/>
+          <w:szCs w:val="20"/>
+        </w:rPr>
+        <w:t xml:space="preserve"> </w:t>
+      </w:r>
+      <w:r>
+        <w:rPr>
+          <w:sz w:val="20"/>
+          <w:szCs w:val="20"/>
+        </w:rPr>
+        <w:sym w:font="Wingdings" w:char="F0E0"/>
+      </w:r>
+      <w:r>
+        <w:rPr>
+          <w:sz w:val="20"/>
+          <w:szCs w:val="20"/>
+        </w:rPr>
+        <w:t xml:space="preserve">Ursprünglich positiver Registerinhalt wird bei Überlauf auf größte positive Zahl gesetzt </w:t>
+      </w:r>
     </w:p>
     <w:p>
       <w:pPr>
@@ -4483,15 +4518,12 @@
         <w:pStyle w:val="Default"/>
         <w:rPr>
           <w:sz w:val="20"/>
-          <w:szCs w:val="20"/>
-          <w:lang w:val="en-US"/>
-        </w:rPr>
-      </w:pPr>
-      <w:r>
-        <w:rPr>
-          <w:sz w:val="20"/>
-          <w:szCs w:val="20"/>
-          <w:lang w:val="en-US"/>
+        </w:rPr>
+      </w:pPr>
+      <w:r>
+        <w:rPr>
+          <w:sz w:val="20"/>
+          <w:szCs w:val="20"/>
         </w:rPr>
         <w:t>R2.L = R1.L &lt;&lt; 2 (S);</w:t>
       </w:r>
@@ -4499,7 +4531,6 @@
         <w:rPr>
           <w:sz w:val="20"/>
           <w:szCs w:val="20"/>
-          <w:lang w:val="en-US"/>
         </w:rPr>
         <w:t xml:space="preserve"> (</w:t>
       </w:r>
@@ -4507,38 +4538,60 @@
         <w:rPr>
           <w:sz w:val="20"/>
           <w:szCs w:val="20"/>
-          <w:lang w:val="en-US"/>
-        </w:rPr>
-        <w:t xml:space="preserve">-40000 </w:t>
-      </w:r>
-      <w:proofErr w:type="spellStart"/>
-      <w:r>
-        <w:rPr>
-          <w:sz w:val="20"/>
-          <w:szCs w:val="20"/>
-          <w:lang w:val="en-US"/>
-        </w:rPr>
-        <w:t>bzw</w:t>
-      </w:r>
-      <w:proofErr w:type="spellEnd"/>
-      <w:r>
-        <w:rPr>
-          <w:sz w:val="20"/>
-          <w:szCs w:val="20"/>
-          <w:lang w:val="en-US"/>
-        </w:rPr>
-        <w:t xml:space="preserve">. 0x63C0) </w:t>
-      </w:r>
-      <w:proofErr w:type="spellStart"/>
-      <w:r>
-        <w:rPr>
-          <w:sz w:val="20"/>
-          <w:szCs w:val="20"/>
-          <w:lang w:val="en-US"/>
-        </w:rPr>
-        <w:t>arithmetisch</w:t>
-      </w:r>
-      <w:proofErr w:type="spellEnd"/>
+        </w:rPr>
+        <w:t>-40000 bzw. 0x</w:t>
+      </w:r>
+      <w:r>
+        <w:rPr>
+          <w:sz w:val="20"/>
+          <w:szCs w:val="20"/>
+        </w:rPr>
+        <w:t>8000</w:t>
+      </w:r>
+      <w:r>
+        <w:rPr>
+          <w:sz w:val="20"/>
+          <w:szCs w:val="20"/>
+        </w:rPr>
+        <w:t>) arithmetisch</w:t>
+      </w:r>
+      <w:r>
+        <w:rPr>
+          <w:sz w:val="20"/>
+          <w:szCs w:val="20"/>
+        </w:rPr>
+        <w:t xml:space="preserve"> </w:t>
+      </w:r>
+      <w:r>
+        <w:rPr>
+          <w:sz w:val="20"/>
+          <w:szCs w:val="20"/>
+        </w:rPr>
+        <w:sym w:font="Wingdings" w:char="F0E0"/>
+      </w:r>
+      <w:r>
+        <w:rPr>
+          <w:sz w:val="20"/>
+          <w:szCs w:val="20"/>
+        </w:rPr>
+        <w:t xml:space="preserve"> </w:t>
+      </w:r>
+      <w:r>
+        <w:rPr>
+          <w:sz w:val="20"/>
+          <w:szCs w:val="20"/>
+        </w:rPr>
+        <w:t xml:space="preserve">Ursprünglich negativer Registerinhalt wird bei Überlauf auf größte negative Zahl gesetzt </w:t>
+      </w:r>
+    </w:p>
+    <w:p>
+      <w:pPr>
+        <w:pStyle w:val="Default"/>
+        <w:rPr>
+          <w:sz w:val="20"/>
+          <w:szCs w:val="20"/>
+        </w:rPr>
+      </w:pPr>
     </w:p>
     <w:sectPr>
       <w:pgSz w:w="11908" w:h="17333"/>

</xml_diff>